<commit_message>
Correcciones menores en Listado de Items de Configuracion y sus siglas en el README y el TP4
</commit_message>
<xml_diff>
--- a/Trabajos_practicos/Trabajo_practico_4_SCM_HerramientasSCM-E/Trabajo_practico_4_Grupo6_P.docx
+++ b/Trabajos_practicos/Trabajo_practico_4_SCM_HerramientasSCM-E/Trabajo_practico_4_Grupo6_P.docx
@@ -4197,6 +4197,689 @@
     <w:tbl>
       <w:tblPr>
         <w:tblStyle w:val="Table4"/>
+        <w:tblW w:w="10560.0" w:type="dxa"/>
+        <w:jc w:val="left"/>
+        <w:tblInd w:w="-335.0" w:type="dxa"/>
+        <w:tblBorders>
+          <w:top w:color="000000" w:space="0" w:sz="8" w:val="single"/>
+          <w:left w:color="000000" w:space="0" w:sz="8" w:val="single"/>
+          <w:bottom w:color="000000" w:space="0" w:sz="8" w:val="single"/>
+          <w:right w:color="000000" w:space="0" w:sz="8" w:val="single"/>
+          <w:insideH w:color="000000" w:space="0" w:sz="8" w:val="single"/>
+          <w:insideV w:color="000000" w:space="0" w:sz="8" w:val="single"/>
+        </w:tblBorders>
+        <w:tblLayout w:type="fixed"/>
+        <w:tblLook w:val="0600"/>
+      </w:tblPr>
+      <w:tblGrid>
+        <w:gridCol w:w="2115"/>
+        <w:gridCol w:w="3750"/>
+        <w:gridCol w:w="4695"/>
+        <w:tblGridChange w:id="0">
+          <w:tblGrid>
+            <w:gridCol w:w="2115"/>
+            <w:gridCol w:w="3750"/>
+            <w:gridCol w:w="4695"/>
+          </w:tblGrid>
+        </w:tblGridChange>
+      </w:tblGrid>
+      <w:tr>
+        <w:trPr>
+          <w:cantSplit w:val="0"/>
+          <w:tblHeader w:val="0"/>
+        </w:trPr>
+        <w:tc>
+          <w:tcPr>
+            <w:shd w:fill="b7b7b7" w:val="clear"/>
+            <w:tcMar>
+              <w:top w:w="100.0" w:type="dxa"/>
+              <w:left w:w="100.0" w:type="dxa"/>
+              <w:bottom w:w="100.0" w:type="dxa"/>
+              <w:right w:w="100.0" w:type="dxa"/>
+            </w:tcMar>
+            <w:vAlign w:val="top"/>
+          </w:tcPr>
+          <w:p>
+            <w:pPr>
+              <w:widowControl w:val="0"/>
+              <w:spacing w:line="240" w:lineRule="auto"/>
+              <w:jc w:val="center"/>
+              <w:rPr/>
+            </w:pPr>
+            <w:r>
+              <w:rPr>
+                <w:rtl w:val="0"/>
+              </w:rPr>
+              <w:t xml:space="preserve">Nombre del ítem de Configuración</w:t>
+            </w:r>
+          </w:p>
+        </w:tc>
+        <w:tc>
+          <w:tcPr>
+            <w:shd w:fill="b7b7b7" w:val="clear"/>
+            <w:tcMar>
+              <w:top w:w="100.0" w:type="dxa"/>
+              <w:left w:w="100.0" w:type="dxa"/>
+              <w:bottom w:w="100.0" w:type="dxa"/>
+              <w:right w:w="100.0" w:type="dxa"/>
+            </w:tcMar>
+            <w:vAlign w:val="top"/>
+          </w:tcPr>
+          <w:p>
+            <w:pPr>
+              <w:widowControl w:val="0"/>
+              <w:spacing w:line="240" w:lineRule="auto"/>
+              <w:jc w:val="center"/>
+              <w:rPr/>
+            </w:pPr>
+            <w:r>
+              <w:rPr>
+                <w:rtl w:val="0"/>
+              </w:rPr>
+              <w:t xml:space="preserve">Regla de Nombrado</w:t>
+            </w:r>
+          </w:p>
+        </w:tc>
+        <w:tc>
+          <w:tcPr>
+            <w:shd w:fill="b7b7b7" w:val="clear"/>
+            <w:tcMar>
+              <w:top w:w="100.0" w:type="dxa"/>
+              <w:left w:w="100.0" w:type="dxa"/>
+              <w:bottom w:w="100.0" w:type="dxa"/>
+              <w:right w:w="100.0" w:type="dxa"/>
+            </w:tcMar>
+            <w:vAlign w:val="top"/>
+          </w:tcPr>
+          <w:p>
+            <w:pPr>
+              <w:widowControl w:val="0"/>
+              <w:spacing w:line="240" w:lineRule="auto"/>
+              <w:jc w:val="center"/>
+              <w:rPr/>
+            </w:pPr>
+            <w:r>
+              <w:rPr>
+                <w:rtl w:val="0"/>
+              </w:rPr>
+              <w:t xml:space="preserve">Ubicación Física</w:t>
+            </w:r>
+          </w:p>
+        </w:tc>
+      </w:tr>
+      <w:tr>
+        <w:trPr>
+          <w:cantSplit w:val="0"/>
+          <w:tblHeader w:val="0"/>
+        </w:trPr>
+        <w:tc>
+          <w:tcPr>
+            <w:shd w:fill="auto" w:val="clear"/>
+            <w:tcMar>
+              <w:top w:w="100.0" w:type="dxa"/>
+              <w:left w:w="100.0" w:type="dxa"/>
+              <w:bottom w:w="100.0" w:type="dxa"/>
+              <w:right w:w="100.0" w:type="dxa"/>
+            </w:tcMar>
+            <w:vAlign w:val="top"/>
+          </w:tcPr>
+          <w:p>
+            <w:pPr>
+              <w:widowControl w:val="0"/>
+              <w:spacing w:line="240" w:lineRule="auto"/>
+              <w:rPr/>
+            </w:pPr>
+            <w:r>
+              <w:rPr>
+                <w:rtl w:val="0"/>
+              </w:rPr>
+              <w:t xml:space="preserve">Documentos de Trabajos Prácticos preliminares</w:t>
+            </w:r>
+          </w:p>
+        </w:tc>
+        <w:tc>
+          <w:tcPr>
+            <w:shd w:fill="auto" w:val="clear"/>
+            <w:tcMar>
+              <w:top w:w="100.0" w:type="dxa"/>
+              <w:left w:w="100.0" w:type="dxa"/>
+              <w:bottom w:w="100.0" w:type="dxa"/>
+              <w:right w:w="100.0" w:type="dxa"/>
+            </w:tcMar>
+            <w:vAlign w:val="top"/>
+          </w:tcPr>
+          <w:p>
+            <w:pPr>
+              <w:widowControl w:val="0"/>
+              <w:spacing w:line="240" w:lineRule="auto"/>
+              <w:jc w:val="center"/>
+              <w:rPr/>
+            </w:pPr>
+            <w:r>
+              <w:rPr>
+                <w:rtl w:val="0"/>
+              </w:rPr>
+              <w:t xml:space="preserve">Trabajo_practico_</w:t>
+            </w:r>
+            <w:r>
+              <w:rPr>
+                <w:rtl w:val="0"/>
+              </w:rPr>
+              <w:t xml:space="preserve">&lt;NumeroTrabajoPractico&gt;_Grupo6_P.doc</w:t>
+            </w:r>
+          </w:p>
+        </w:tc>
+        <w:tc>
+          <w:tcPr>
+            <w:shd w:fill="auto" w:val="clear"/>
+            <w:tcMar>
+              <w:top w:w="100.0" w:type="dxa"/>
+              <w:left w:w="100.0" w:type="dxa"/>
+              <w:bottom w:w="100.0" w:type="dxa"/>
+              <w:right w:w="100.0" w:type="dxa"/>
+            </w:tcMar>
+            <w:vAlign w:val="top"/>
+          </w:tcPr>
+          <w:p>
+            <w:pPr>
+              <w:widowControl w:val="0"/>
+              <w:spacing w:line="240" w:lineRule="auto"/>
+              <w:jc w:val="center"/>
+              <w:rPr/>
+            </w:pPr>
+            <w:r>
+              <w:rPr>
+                <w:rtl w:val="0"/>
+              </w:rPr>
+              <w:t xml:space="preserve">https://github.com/SantiLanda/Ingenieria_de_software_2021-Grupo_6/Trabajos_practicos/&lt;DirectorioDeTrabajoPractico&gt;</w:t>
+            </w:r>
+          </w:p>
+        </w:tc>
+      </w:tr>
+      <w:tr>
+        <w:trPr>
+          <w:cantSplit w:val="0"/>
+          <w:tblHeader w:val="0"/>
+        </w:trPr>
+        <w:tc>
+          <w:tcPr>
+            <w:shd w:fill="auto" w:val="clear"/>
+            <w:tcMar>
+              <w:top w:w="100.0" w:type="dxa"/>
+              <w:left w:w="100.0" w:type="dxa"/>
+              <w:bottom w:w="100.0" w:type="dxa"/>
+              <w:right w:w="100.0" w:type="dxa"/>
+            </w:tcMar>
+            <w:vAlign w:val="top"/>
+          </w:tcPr>
+          <w:p>
+            <w:pPr>
+              <w:widowControl w:val="0"/>
+              <w:spacing w:line="240" w:lineRule="auto"/>
+              <w:rPr/>
+            </w:pPr>
+            <w:r>
+              <w:rPr>
+                <w:rtl w:val="0"/>
+              </w:rPr>
+              <w:t xml:space="preserve">Documento final de trabajos prácticos</w:t>
+            </w:r>
+          </w:p>
+        </w:tc>
+        <w:tc>
+          <w:tcPr>
+            <w:shd w:fill="auto" w:val="clear"/>
+            <w:tcMar>
+              <w:top w:w="100.0" w:type="dxa"/>
+              <w:left w:w="100.0" w:type="dxa"/>
+              <w:bottom w:w="100.0" w:type="dxa"/>
+              <w:right w:w="100.0" w:type="dxa"/>
+            </w:tcMar>
+            <w:vAlign w:val="top"/>
+          </w:tcPr>
+          <w:p>
+            <w:pPr>
+              <w:widowControl w:val="0"/>
+              <w:spacing w:line="240" w:lineRule="auto"/>
+              <w:jc w:val="center"/>
+              <w:rPr/>
+            </w:pPr>
+            <w:r>
+              <w:rPr>
+                <w:rtl w:val="0"/>
+              </w:rPr>
+              <w:t xml:space="preserve">Trabajo_practico_</w:t>
+            </w:r>
+            <w:r>
+              <w:rPr>
+                <w:rtl w:val="0"/>
+              </w:rPr>
+              <w:t xml:space="preserve">&lt;NumeroTrabajoPractico&gt;_Grupo6.pdf</w:t>
+            </w:r>
+          </w:p>
+        </w:tc>
+        <w:tc>
+          <w:tcPr>
+            <w:shd w:fill="auto" w:val="clear"/>
+            <w:tcMar>
+              <w:top w:w="100.0" w:type="dxa"/>
+              <w:left w:w="100.0" w:type="dxa"/>
+              <w:bottom w:w="100.0" w:type="dxa"/>
+              <w:right w:w="100.0" w:type="dxa"/>
+            </w:tcMar>
+            <w:vAlign w:val="top"/>
+          </w:tcPr>
+          <w:p>
+            <w:pPr>
+              <w:widowControl w:val="0"/>
+              <w:spacing w:line="240" w:lineRule="auto"/>
+              <w:jc w:val="center"/>
+              <w:rPr/>
+            </w:pPr>
+            <w:r>
+              <w:rPr>
+                <w:rtl w:val="0"/>
+              </w:rPr>
+              <w:t xml:space="preserve">https://github.com/SantiLanda/Ingenieria_de_software_2021-Grupo_6/Trabajos_practicos/&lt;DirectorioDeTrabajoPractico&gt;</w:t>
+            </w:r>
+          </w:p>
+        </w:tc>
+      </w:tr>
+      <w:tr>
+        <w:trPr>
+          <w:cantSplit w:val="0"/>
+          <w:tblHeader w:val="0"/>
+        </w:trPr>
+        <w:tc>
+          <w:tcPr>
+            <w:shd w:fill="auto" w:val="clear"/>
+            <w:tcMar>
+              <w:top w:w="100.0" w:type="dxa"/>
+              <w:left w:w="100.0" w:type="dxa"/>
+              <w:bottom w:w="100.0" w:type="dxa"/>
+              <w:right w:w="100.0" w:type="dxa"/>
+            </w:tcMar>
+            <w:vAlign w:val="top"/>
+          </w:tcPr>
+          <w:p>
+            <w:pPr>
+              <w:widowControl w:val="0"/>
+              <w:spacing w:line="240" w:lineRule="auto"/>
+              <w:rPr/>
+            </w:pPr>
+            <w:r>
+              <w:rPr>
+                <w:rtl w:val="0"/>
+              </w:rPr>
+              <w:t xml:space="preserve">Notas de cambios pendientes del trabajo </w:t>
+            </w:r>
+          </w:p>
+        </w:tc>
+        <w:tc>
+          <w:tcPr>
+            <w:shd w:fill="auto" w:val="clear"/>
+            <w:tcMar>
+              <w:top w:w="100.0" w:type="dxa"/>
+              <w:left w:w="100.0" w:type="dxa"/>
+              <w:bottom w:w="100.0" w:type="dxa"/>
+              <w:right w:w="100.0" w:type="dxa"/>
+            </w:tcMar>
+            <w:vAlign w:val="top"/>
+          </w:tcPr>
+          <w:p>
+            <w:pPr>
+              <w:widowControl w:val="0"/>
+              <w:spacing w:line="240" w:lineRule="auto"/>
+              <w:jc w:val="center"/>
+              <w:rPr/>
+            </w:pPr>
+            <w:r>
+              <w:rPr>
+                <w:rtl w:val="0"/>
+              </w:rPr>
+              <w:t xml:space="preserve">Anotaciones_TP&lt;NumeroTrabajoPractico&gt;.md</w:t>
+            </w:r>
+          </w:p>
+        </w:tc>
+        <w:tc>
+          <w:tcPr>
+            <w:shd w:fill="auto" w:val="clear"/>
+            <w:tcMar>
+              <w:top w:w="100.0" w:type="dxa"/>
+              <w:left w:w="100.0" w:type="dxa"/>
+              <w:bottom w:w="100.0" w:type="dxa"/>
+              <w:right w:w="100.0" w:type="dxa"/>
+            </w:tcMar>
+            <w:vAlign w:val="top"/>
+          </w:tcPr>
+          <w:p>
+            <w:pPr>
+              <w:widowControl w:val="0"/>
+              <w:spacing w:line="240" w:lineRule="auto"/>
+              <w:jc w:val="center"/>
+              <w:rPr/>
+            </w:pPr>
+            <w:r>
+              <w:rPr>
+                <w:rtl w:val="0"/>
+              </w:rPr>
+              <w:t xml:space="preserve">https://github.com/SantiLanda/Ingenieria_de_software_2021-Grupo_6/Trabajos_teoricos/&lt;DirectorioDeTrabajoTeoricos&gt;</w:t>
+            </w:r>
+          </w:p>
+        </w:tc>
+      </w:tr>
+      <w:tr>
+        <w:trPr>
+          <w:cantSplit w:val="0"/>
+          <w:tblHeader w:val="0"/>
+        </w:trPr>
+        <w:tc>
+          <w:tcPr>
+            <w:shd w:fill="auto" w:val="clear"/>
+            <w:tcMar>
+              <w:top w:w="100.0" w:type="dxa"/>
+              <w:left w:w="100.0" w:type="dxa"/>
+              <w:bottom w:w="100.0" w:type="dxa"/>
+              <w:right w:w="100.0" w:type="dxa"/>
+            </w:tcMar>
+            <w:vAlign w:val="top"/>
+          </w:tcPr>
+          <w:p>
+            <w:pPr>
+              <w:widowControl w:val="0"/>
+              <w:spacing w:line="240" w:lineRule="auto"/>
+              <w:rPr/>
+            </w:pPr>
+            <w:r>
+              <w:rPr>
+                <w:rtl w:val="0"/>
+              </w:rPr>
+              <w:t xml:space="preserve">Documento final de trabajos teóricos</w:t>
+            </w:r>
+          </w:p>
+        </w:tc>
+        <w:tc>
+          <w:tcPr>
+            <w:shd w:fill="auto" w:val="clear"/>
+            <w:tcMar>
+              <w:top w:w="100.0" w:type="dxa"/>
+              <w:left w:w="100.0" w:type="dxa"/>
+              <w:bottom w:w="100.0" w:type="dxa"/>
+              <w:right w:w="100.0" w:type="dxa"/>
+            </w:tcMar>
+            <w:vAlign w:val="top"/>
+          </w:tcPr>
+          <w:p>
+            <w:pPr>
+              <w:widowControl w:val="0"/>
+              <w:spacing w:line="240" w:lineRule="auto"/>
+              <w:jc w:val="center"/>
+              <w:rPr/>
+            </w:pPr>
+            <w:r>
+              <w:rPr>
+                <w:rtl w:val="0"/>
+              </w:rPr>
+              <w:t xml:space="preserve">&lt;aaaa&gt;</w:t>
+            </w:r>
+            <w:r>
+              <w:rPr>
+                <w:rtl w:val="0"/>
+              </w:rPr>
+              <w:t xml:space="preserve">_4K</w:t>
+            </w:r>
+            <w:r>
+              <w:rPr>
+                <w:rtl w:val="0"/>
+              </w:rPr>
+              <w:t xml:space="preserve">&lt;n&gt;</w:t>
+            </w:r>
+            <w:r>
+              <w:rPr>
+                <w:rtl w:val="0"/>
+              </w:rPr>
+              <w:t xml:space="preserve">_Grupo</w:t>
+            </w:r>
+            <w:r>
+              <w:rPr>
+                <w:rtl w:val="0"/>
+              </w:rPr>
+              <w:t xml:space="preserve">&lt;nn&gt;_&lt;</w:t>
+            </w:r>
+            <w:r>
+              <w:rPr>
+                <w:rtl w:val="0"/>
+              </w:rPr>
+              <w:t xml:space="preserve">Tema_abordado</w:t>
+            </w:r>
+            <w:r>
+              <w:rPr>
+                <w:rtl w:val="0"/>
+              </w:rPr>
+              <w:t xml:space="preserve">&gt;.pdf</w:t>
+            </w:r>
+          </w:p>
+        </w:tc>
+        <w:tc>
+          <w:tcPr>
+            <w:shd w:fill="auto" w:val="clear"/>
+            <w:tcMar>
+              <w:top w:w="100.0" w:type="dxa"/>
+              <w:left w:w="100.0" w:type="dxa"/>
+              <w:bottom w:w="100.0" w:type="dxa"/>
+              <w:right w:w="100.0" w:type="dxa"/>
+            </w:tcMar>
+            <w:vAlign w:val="top"/>
+          </w:tcPr>
+          <w:p>
+            <w:pPr>
+              <w:widowControl w:val="0"/>
+              <w:spacing w:line="240" w:lineRule="auto"/>
+              <w:jc w:val="center"/>
+              <w:rPr/>
+            </w:pPr>
+            <w:r>
+              <w:rPr>
+                <w:rtl w:val="0"/>
+              </w:rPr>
+              <w:t xml:space="preserve">https://github.com/SantiLanda/Ingenieria_de_software_2021-Grupo_6/Trabajos_teoricos/&lt;DirectorioDeTrabajoTeorico&gt;</w:t>
+            </w:r>
+          </w:p>
+        </w:tc>
+      </w:tr>
+      <w:tr>
+        <w:trPr>
+          <w:cantSplit w:val="0"/>
+          <w:tblHeader w:val="0"/>
+        </w:trPr>
+        <w:tc>
+          <w:tcPr>
+            <w:shd w:fill="auto" w:val="clear"/>
+            <w:tcMar>
+              <w:top w:w="100.0" w:type="dxa"/>
+              <w:left w:w="100.0" w:type="dxa"/>
+              <w:bottom w:w="100.0" w:type="dxa"/>
+              <w:right w:w="100.0" w:type="dxa"/>
+            </w:tcMar>
+            <w:vAlign w:val="top"/>
+          </w:tcPr>
+          <w:p>
+            <w:pPr>
+              <w:widowControl w:val="0"/>
+              <w:spacing w:line="240" w:lineRule="auto"/>
+              <w:rPr/>
+            </w:pPr>
+            <w:r>
+              <w:rPr>
+                <w:rtl w:val="0"/>
+              </w:rPr>
+              <w:t xml:space="preserve">Notas de clases</w:t>
+            </w:r>
+          </w:p>
+        </w:tc>
+        <w:tc>
+          <w:tcPr>
+            <w:shd w:fill="auto" w:val="clear"/>
+            <w:tcMar>
+              <w:top w:w="100.0" w:type="dxa"/>
+              <w:left w:w="100.0" w:type="dxa"/>
+              <w:bottom w:w="100.0" w:type="dxa"/>
+              <w:right w:w="100.0" w:type="dxa"/>
+            </w:tcMar>
+            <w:vAlign w:val="top"/>
+          </w:tcPr>
+          <w:p>
+            <w:pPr>
+              <w:widowControl w:val="0"/>
+              <w:spacing w:line="240" w:lineRule="auto"/>
+              <w:jc w:val="center"/>
+              <w:rPr/>
+            </w:pPr>
+            <w:r>
+              <w:rPr>
+                <w:rtl w:val="0"/>
+              </w:rPr>
+              <w:t xml:space="preserve">&lt;aaaa&gt;-&lt;mm&gt;-&lt;</w:t>
+            </w:r>
+            <w:r>
+              <w:rPr>
+                <w:rtl w:val="0"/>
+              </w:rPr>
+              <w:t xml:space="preserve">dd&gt;_&lt;</w:t>
+            </w:r>
+            <w:r>
+              <w:rPr>
+                <w:rtl w:val="0"/>
+              </w:rPr>
+              <w:t xml:space="preserve">Nombre&gt;.[jpg/txt/md/doc]</w:t>
+            </w:r>
+          </w:p>
+        </w:tc>
+        <w:tc>
+          <w:tcPr>
+            <w:shd w:fill="auto" w:val="clear"/>
+            <w:tcMar>
+              <w:top w:w="100.0" w:type="dxa"/>
+              <w:left w:w="100.0" w:type="dxa"/>
+              <w:bottom w:w="100.0" w:type="dxa"/>
+              <w:right w:w="100.0" w:type="dxa"/>
+            </w:tcMar>
+            <w:vAlign w:val="top"/>
+          </w:tcPr>
+          <w:p>
+            <w:pPr>
+              <w:widowControl w:val="0"/>
+              <w:spacing w:line="240" w:lineRule="auto"/>
+              <w:jc w:val="center"/>
+              <w:rPr/>
+            </w:pPr>
+            <w:r>
+              <w:rPr>
+                <w:rtl w:val="0"/>
+              </w:rPr>
+              <w:t xml:space="preserve">https://github.com/SantiLanda/Ingenieria_de_software_2021-Grupo_6/Material_clases/Notas</w:t>
+            </w:r>
+          </w:p>
+        </w:tc>
+      </w:tr>
+      <w:tr>
+        <w:trPr>
+          <w:cantSplit w:val="0"/>
+          <w:tblHeader w:val="0"/>
+        </w:trPr>
+        <w:tc>
+          <w:tcPr>
+            <w:shd w:fill="auto" w:val="clear"/>
+            <w:tcMar>
+              <w:top w:w="100.0" w:type="dxa"/>
+              <w:left w:w="100.0" w:type="dxa"/>
+              <w:bottom w:w="100.0" w:type="dxa"/>
+              <w:right w:w="100.0" w:type="dxa"/>
+            </w:tcMar>
+            <w:vAlign w:val="top"/>
+          </w:tcPr>
+          <w:p>
+            <w:pPr>
+              <w:widowControl w:val="0"/>
+              <w:spacing w:line="240" w:lineRule="auto"/>
+              <w:rPr/>
+            </w:pPr>
+            <w:r>
+              <w:rPr>
+                <w:rtl w:val="0"/>
+              </w:rPr>
+              <w:t xml:space="preserve">Presentaciones de clases</w:t>
+            </w:r>
+          </w:p>
+        </w:tc>
+        <w:tc>
+          <w:tcPr>
+            <w:shd w:fill="auto" w:val="clear"/>
+            <w:tcMar>
+              <w:top w:w="100.0" w:type="dxa"/>
+              <w:left w:w="100.0" w:type="dxa"/>
+              <w:bottom w:w="100.0" w:type="dxa"/>
+              <w:right w:w="100.0" w:type="dxa"/>
+            </w:tcMar>
+            <w:vAlign w:val="top"/>
+          </w:tcPr>
+          <w:p>
+            <w:pPr>
+              <w:widowControl w:val="0"/>
+              <w:spacing w:line="240" w:lineRule="auto"/>
+              <w:jc w:val="center"/>
+              <w:rPr/>
+            </w:pPr>
+            <w:r>
+              <w:rPr>
+                <w:rtl w:val="0"/>
+              </w:rPr>
+              <w:t xml:space="preserve">&lt;aaaa&gt;-&lt;mm&gt;-&lt;dd&gt;_&lt;Tema_abordado&gt;.pdf</w:t>
+            </w:r>
+          </w:p>
+        </w:tc>
+        <w:tc>
+          <w:tcPr>
+            <w:shd w:fill="auto" w:val="clear"/>
+            <w:tcMar>
+              <w:top w:w="100.0" w:type="dxa"/>
+              <w:left w:w="100.0" w:type="dxa"/>
+              <w:bottom w:w="100.0" w:type="dxa"/>
+              <w:right w:w="100.0" w:type="dxa"/>
+            </w:tcMar>
+            <w:vAlign w:val="top"/>
+          </w:tcPr>
+          <w:p>
+            <w:pPr>
+              <w:widowControl w:val="0"/>
+              <w:spacing w:line="240" w:lineRule="auto"/>
+              <w:jc w:val="center"/>
+              <w:rPr/>
+            </w:pPr>
+            <w:r>
+              <w:rPr>
+                <w:rtl w:val="0"/>
+              </w:rPr>
+              <w:t xml:space="preserve">https://github.com/SantiLanda/Ingenieria_de_software_2021-Grupo_6/Material_clases/Presentaciones</w:t>
+            </w:r>
+          </w:p>
+        </w:tc>
+      </w:tr>
+    </w:tbl>
+    <w:p>
+      <w:pPr>
+        <w:jc w:val="both"/>
+        <w:rPr/>
+      </w:pPr>
+      <w:r>
+        <w:rPr>
+          <w:rtl w:val="0"/>
+        </w:rPr>
+      </w:r>
+    </w:p>
+    <w:tbl>
+      <w:tblPr>
+        <w:tblStyle w:val="Table5"/>
         <w:tblW w:w="9840.0" w:type="dxa"/>
         <w:jc w:val="left"/>
         <w:tblInd w:w="100.0" w:type="pct"/>
@@ -4212,689 +4895,12 @@
         <w:tblLook w:val="0600"/>
       </w:tblPr>
       <w:tblGrid>
-        <w:gridCol w:w="2460"/>
-        <w:gridCol w:w="3150"/>
-        <w:gridCol w:w="4230"/>
+        <w:gridCol w:w="3315"/>
+        <w:gridCol w:w="6525"/>
         <w:tblGridChange w:id="0">
           <w:tblGrid>
-            <w:gridCol w:w="2460"/>
-            <w:gridCol w:w="3150"/>
-            <w:gridCol w:w="4230"/>
-          </w:tblGrid>
-        </w:tblGridChange>
-      </w:tblGrid>
-      <w:tr>
-        <w:trPr>
-          <w:cantSplit w:val="0"/>
-          <w:tblHeader w:val="0"/>
-        </w:trPr>
-        <w:tc>
-          <w:tcPr>
-            <w:shd w:fill="b7b7b7" w:val="clear"/>
-            <w:tcMar>
-              <w:top w:w="100.0" w:type="dxa"/>
-              <w:left w:w="100.0" w:type="dxa"/>
-              <w:bottom w:w="100.0" w:type="dxa"/>
-              <w:right w:w="100.0" w:type="dxa"/>
-            </w:tcMar>
-            <w:vAlign w:val="top"/>
-          </w:tcPr>
-          <w:p>
-            <w:pPr>
-              <w:widowControl w:val="0"/>
-              <w:spacing w:line="240" w:lineRule="auto"/>
-              <w:jc w:val="center"/>
-              <w:rPr/>
-            </w:pPr>
-            <w:r>
-              <w:rPr>
-                <w:rtl w:val="0"/>
-              </w:rPr>
-              <w:t xml:space="preserve">Nombre del ítem de Configuración</w:t>
-            </w:r>
-          </w:p>
-        </w:tc>
-        <w:tc>
-          <w:tcPr>
-            <w:shd w:fill="b7b7b7" w:val="clear"/>
-            <w:tcMar>
-              <w:top w:w="100.0" w:type="dxa"/>
-              <w:left w:w="100.0" w:type="dxa"/>
-              <w:bottom w:w="100.0" w:type="dxa"/>
-              <w:right w:w="100.0" w:type="dxa"/>
-            </w:tcMar>
-            <w:vAlign w:val="top"/>
-          </w:tcPr>
-          <w:p>
-            <w:pPr>
-              <w:widowControl w:val="0"/>
-              <w:spacing w:line="240" w:lineRule="auto"/>
-              <w:jc w:val="center"/>
-              <w:rPr/>
-            </w:pPr>
-            <w:r>
-              <w:rPr>
-                <w:rtl w:val="0"/>
-              </w:rPr>
-              <w:t xml:space="preserve">Regla de Nombrado</w:t>
-            </w:r>
-          </w:p>
-        </w:tc>
-        <w:tc>
-          <w:tcPr>
-            <w:shd w:fill="b7b7b7" w:val="clear"/>
-            <w:tcMar>
-              <w:top w:w="100.0" w:type="dxa"/>
-              <w:left w:w="100.0" w:type="dxa"/>
-              <w:bottom w:w="100.0" w:type="dxa"/>
-              <w:right w:w="100.0" w:type="dxa"/>
-            </w:tcMar>
-            <w:vAlign w:val="top"/>
-          </w:tcPr>
-          <w:p>
-            <w:pPr>
-              <w:widowControl w:val="0"/>
-              <w:spacing w:line="240" w:lineRule="auto"/>
-              <w:jc w:val="center"/>
-              <w:rPr/>
-            </w:pPr>
-            <w:r>
-              <w:rPr>
-                <w:rtl w:val="0"/>
-              </w:rPr>
-              <w:t xml:space="preserve">Ubicación Física</w:t>
-            </w:r>
-          </w:p>
-        </w:tc>
-      </w:tr>
-      <w:tr>
-        <w:trPr>
-          <w:cantSplit w:val="0"/>
-          <w:tblHeader w:val="0"/>
-        </w:trPr>
-        <w:tc>
-          <w:tcPr>
-            <w:shd w:fill="auto" w:val="clear"/>
-            <w:tcMar>
-              <w:top w:w="100.0" w:type="dxa"/>
-              <w:left w:w="100.0" w:type="dxa"/>
-              <w:bottom w:w="100.0" w:type="dxa"/>
-              <w:right w:w="100.0" w:type="dxa"/>
-            </w:tcMar>
-            <w:vAlign w:val="top"/>
-          </w:tcPr>
-          <w:p>
-            <w:pPr>
-              <w:widowControl w:val="0"/>
-              <w:spacing w:line="240" w:lineRule="auto"/>
-              <w:rPr/>
-            </w:pPr>
-            <w:r>
-              <w:rPr>
-                <w:rtl w:val="0"/>
-              </w:rPr>
-              <w:t xml:space="preserve">Documentos de Trabajos Prácticos preliminares</w:t>
-            </w:r>
-          </w:p>
-        </w:tc>
-        <w:tc>
-          <w:tcPr>
-            <w:shd w:fill="auto" w:val="clear"/>
-            <w:tcMar>
-              <w:top w:w="100.0" w:type="dxa"/>
-              <w:left w:w="100.0" w:type="dxa"/>
-              <w:bottom w:w="100.0" w:type="dxa"/>
-              <w:right w:w="100.0" w:type="dxa"/>
-            </w:tcMar>
-            <w:vAlign w:val="top"/>
-          </w:tcPr>
-          <w:p>
-            <w:pPr>
-              <w:widowControl w:val="0"/>
-              <w:spacing w:line="240" w:lineRule="auto"/>
-              <w:rPr/>
-            </w:pPr>
-            <w:r>
-              <w:rPr>
-                <w:rtl w:val="0"/>
-              </w:rPr>
-              <w:t xml:space="preserve">Trabajo_practico_</w:t>
-            </w:r>
-            <w:r>
-              <w:rPr>
-                <w:rtl w:val="0"/>
-              </w:rPr>
-              <w:t xml:space="preserve">&lt;NumeroTrabajoPractico&gt;_Grupo6_P.doc</w:t>
-            </w:r>
-          </w:p>
-        </w:tc>
-        <w:tc>
-          <w:tcPr>
-            <w:shd w:fill="auto" w:val="clear"/>
-            <w:tcMar>
-              <w:top w:w="100.0" w:type="dxa"/>
-              <w:left w:w="100.0" w:type="dxa"/>
-              <w:bottom w:w="100.0" w:type="dxa"/>
-              <w:right w:w="100.0" w:type="dxa"/>
-            </w:tcMar>
-            <w:vAlign w:val="top"/>
-          </w:tcPr>
-          <w:p>
-            <w:pPr>
-              <w:widowControl w:val="0"/>
-              <w:spacing w:line="240" w:lineRule="auto"/>
-              <w:jc w:val="center"/>
-              <w:rPr/>
-            </w:pPr>
-            <w:r>
-              <w:rPr>
-                <w:rtl w:val="0"/>
-              </w:rPr>
-              <w:t xml:space="preserve">https://github.com/SantiLanda/Ingenieria_de_software_2021-Grupo_6/Trabajos_practicos/&lt;DirectorioDeTrabajoPractico&gt;</w:t>
-            </w:r>
-          </w:p>
-        </w:tc>
-      </w:tr>
-      <w:tr>
-        <w:trPr>
-          <w:cantSplit w:val="0"/>
-          <w:tblHeader w:val="0"/>
-        </w:trPr>
-        <w:tc>
-          <w:tcPr>
-            <w:shd w:fill="auto" w:val="clear"/>
-            <w:tcMar>
-              <w:top w:w="100.0" w:type="dxa"/>
-              <w:left w:w="100.0" w:type="dxa"/>
-              <w:bottom w:w="100.0" w:type="dxa"/>
-              <w:right w:w="100.0" w:type="dxa"/>
-            </w:tcMar>
-            <w:vAlign w:val="top"/>
-          </w:tcPr>
-          <w:p>
-            <w:pPr>
-              <w:widowControl w:val="0"/>
-              <w:spacing w:line="240" w:lineRule="auto"/>
-              <w:rPr/>
-            </w:pPr>
-            <w:r>
-              <w:rPr>
-                <w:rtl w:val="0"/>
-              </w:rPr>
-              <w:t xml:space="preserve">Documento final de trabajos prácticos</w:t>
-            </w:r>
-          </w:p>
-        </w:tc>
-        <w:tc>
-          <w:tcPr>
-            <w:shd w:fill="auto" w:val="clear"/>
-            <w:tcMar>
-              <w:top w:w="100.0" w:type="dxa"/>
-              <w:left w:w="100.0" w:type="dxa"/>
-              <w:bottom w:w="100.0" w:type="dxa"/>
-              <w:right w:w="100.0" w:type="dxa"/>
-            </w:tcMar>
-            <w:vAlign w:val="top"/>
-          </w:tcPr>
-          <w:p>
-            <w:pPr>
-              <w:widowControl w:val="0"/>
-              <w:spacing w:line="240" w:lineRule="auto"/>
-              <w:rPr/>
-            </w:pPr>
-            <w:r>
-              <w:rPr>
-                <w:rtl w:val="0"/>
-              </w:rPr>
-              <w:t xml:space="preserve">Trabajo_practico_</w:t>
-            </w:r>
-            <w:r>
-              <w:rPr>
-                <w:rtl w:val="0"/>
-              </w:rPr>
-              <w:t xml:space="preserve">&lt;NumeroTrabajoPractico&gt;_Grupo6.pdf</w:t>
-            </w:r>
-          </w:p>
-        </w:tc>
-        <w:tc>
-          <w:tcPr>
-            <w:shd w:fill="auto" w:val="clear"/>
-            <w:tcMar>
-              <w:top w:w="100.0" w:type="dxa"/>
-              <w:left w:w="100.0" w:type="dxa"/>
-              <w:bottom w:w="100.0" w:type="dxa"/>
-              <w:right w:w="100.0" w:type="dxa"/>
-            </w:tcMar>
-            <w:vAlign w:val="top"/>
-          </w:tcPr>
-          <w:p>
-            <w:pPr>
-              <w:widowControl w:val="0"/>
-              <w:spacing w:line="240" w:lineRule="auto"/>
-              <w:jc w:val="center"/>
-              <w:rPr/>
-            </w:pPr>
-            <w:r>
-              <w:rPr>
-                <w:rtl w:val="0"/>
-              </w:rPr>
-              <w:t xml:space="preserve">https://github.com/SantiLanda/Ingenieria_de_software_2021-Grupo_6/Trabajos_practicos/&lt;DirectorioDeTrabajoPractico&gt;</w:t>
-            </w:r>
-          </w:p>
-        </w:tc>
-      </w:tr>
-      <w:tr>
-        <w:trPr>
-          <w:cantSplit w:val="0"/>
-          <w:tblHeader w:val="0"/>
-        </w:trPr>
-        <w:tc>
-          <w:tcPr>
-            <w:shd w:fill="auto" w:val="clear"/>
-            <w:tcMar>
-              <w:top w:w="100.0" w:type="dxa"/>
-              <w:left w:w="100.0" w:type="dxa"/>
-              <w:bottom w:w="100.0" w:type="dxa"/>
-              <w:right w:w="100.0" w:type="dxa"/>
-            </w:tcMar>
-            <w:vAlign w:val="top"/>
-          </w:tcPr>
-          <w:p>
-            <w:pPr>
-              <w:widowControl w:val="0"/>
-              <w:spacing w:line="240" w:lineRule="auto"/>
-              <w:rPr/>
-            </w:pPr>
-            <w:r>
-              <w:rPr>
-                <w:rtl w:val="0"/>
-              </w:rPr>
-              <w:t xml:space="preserve">Notas de cambios pendientes del trabajo </w:t>
-            </w:r>
-          </w:p>
-        </w:tc>
-        <w:tc>
-          <w:tcPr>
-            <w:shd w:fill="auto" w:val="clear"/>
-            <w:tcMar>
-              <w:top w:w="100.0" w:type="dxa"/>
-              <w:left w:w="100.0" w:type="dxa"/>
-              <w:bottom w:w="100.0" w:type="dxa"/>
-              <w:right w:w="100.0" w:type="dxa"/>
-            </w:tcMar>
-            <w:vAlign w:val="top"/>
-          </w:tcPr>
-          <w:p>
-            <w:pPr>
-              <w:widowControl w:val="0"/>
-              <w:spacing w:line="240" w:lineRule="auto"/>
-              <w:rPr/>
-            </w:pPr>
-            <w:r>
-              <w:rPr>
-                <w:rtl w:val="0"/>
-              </w:rPr>
-              <w:t xml:space="preserve">Anotaciones_TP&lt;NumeroTrabajoPractico&gt;.md</w:t>
-            </w:r>
-          </w:p>
-        </w:tc>
-        <w:tc>
-          <w:tcPr>
-            <w:shd w:fill="auto" w:val="clear"/>
-            <w:tcMar>
-              <w:top w:w="100.0" w:type="dxa"/>
-              <w:left w:w="100.0" w:type="dxa"/>
-              <w:bottom w:w="100.0" w:type="dxa"/>
-              <w:right w:w="100.0" w:type="dxa"/>
-            </w:tcMar>
-            <w:vAlign w:val="top"/>
-          </w:tcPr>
-          <w:p>
-            <w:pPr>
-              <w:widowControl w:val="0"/>
-              <w:spacing w:line="240" w:lineRule="auto"/>
-              <w:jc w:val="center"/>
-              <w:rPr/>
-            </w:pPr>
-            <w:r>
-              <w:rPr>
-                <w:rtl w:val="0"/>
-              </w:rPr>
-              <w:t xml:space="preserve">https://github.com/SantiLanda/Ingenieria_de_software_2021-Grupo_6/Trabajos_teoricos/&lt;DirectorioDeTrabajoTeoricos&gt;</w:t>
-            </w:r>
-          </w:p>
-        </w:tc>
-      </w:tr>
-      <w:tr>
-        <w:trPr>
-          <w:cantSplit w:val="0"/>
-          <w:tblHeader w:val="0"/>
-        </w:trPr>
-        <w:tc>
-          <w:tcPr>
-            <w:shd w:fill="auto" w:val="clear"/>
-            <w:tcMar>
-              <w:top w:w="100.0" w:type="dxa"/>
-              <w:left w:w="100.0" w:type="dxa"/>
-              <w:bottom w:w="100.0" w:type="dxa"/>
-              <w:right w:w="100.0" w:type="dxa"/>
-            </w:tcMar>
-            <w:vAlign w:val="top"/>
-          </w:tcPr>
-          <w:p>
-            <w:pPr>
-              <w:widowControl w:val="0"/>
-              <w:spacing w:line="240" w:lineRule="auto"/>
-              <w:rPr/>
-            </w:pPr>
-            <w:r>
-              <w:rPr>
-                <w:rtl w:val="0"/>
-              </w:rPr>
-              <w:t xml:space="preserve">Documento final de trabajos teóricos</w:t>
-            </w:r>
-          </w:p>
-        </w:tc>
-        <w:tc>
-          <w:tcPr>
-            <w:shd w:fill="auto" w:val="clear"/>
-            <w:tcMar>
-              <w:top w:w="100.0" w:type="dxa"/>
-              <w:left w:w="100.0" w:type="dxa"/>
-              <w:bottom w:w="100.0" w:type="dxa"/>
-              <w:right w:w="100.0" w:type="dxa"/>
-            </w:tcMar>
-            <w:vAlign w:val="top"/>
-          </w:tcPr>
-          <w:p>
-            <w:pPr>
-              <w:widowControl w:val="0"/>
-              <w:spacing w:line="240" w:lineRule="auto"/>
-              <w:rPr/>
-            </w:pPr>
-            <w:r>
-              <w:rPr>
-                <w:rtl w:val="0"/>
-              </w:rPr>
-              <w:t xml:space="preserve">&lt;aaaa&gt;</w:t>
-            </w:r>
-            <w:r>
-              <w:rPr>
-                <w:rtl w:val="0"/>
-              </w:rPr>
-              <w:t xml:space="preserve">_4K</w:t>
-            </w:r>
-            <w:r>
-              <w:rPr>
-                <w:rtl w:val="0"/>
-              </w:rPr>
-              <w:t xml:space="preserve">&lt;n&gt;</w:t>
-            </w:r>
-            <w:r>
-              <w:rPr>
-                <w:rtl w:val="0"/>
-              </w:rPr>
-              <w:t xml:space="preserve">_Grupo</w:t>
-            </w:r>
-            <w:r>
-              <w:rPr>
-                <w:rtl w:val="0"/>
-              </w:rPr>
-              <w:t xml:space="preserve">&lt;nn&gt;_&lt;</w:t>
-            </w:r>
-            <w:r>
-              <w:rPr>
-                <w:rtl w:val="0"/>
-              </w:rPr>
-              <w:t xml:space="preserve">Tema_abordado</w:t>
-            </w:r>
-            <w:r>
-              <w:rPr>
-                <w:rtl w:val="0"/>
-              </w:rPr>
-              <w:t xml:space="preserve">&gt;.pdf</w:t>
-            </w:r>
-          </w:p>
-        </w:tc>
-        <w:tc>
-          <w:tcPr>
-            <w:shd w:fill="auto" w:val="clear"/>
-            <w:tcMar>
-              <w:top w:w="100.0" w:type="dxa"/>
-              <w:left w:w="100.0" w:type="dxa"/>
-              <w:bottom w:w="100.0" w:type="dxa"/>
-              <w:right w:w="100.0" w:type="dxa"/>
-            </w:tcMar>
-            <w:vAlign w:val="top"/>
-          </w:tcPr>
-          <w:p>
-            <w:pPr>
-              <w:widowControl w:val="0"/>
-              <w:spacing w:line="240" w:lineRule="auto"/>
-              <w:jc w:val="center"/>
-              <w:rPr/>
-            </w:pPr>
-            <w:r>
-              <w:rPr>
-                <w:rtl w:val="0"/>
-              </w:rPr>
-              <w:t xml:space="preserve">https://github.com/SantiLanda/Ingenieria_de_software_2021-Grupo_6/Trabajos_teoricos/&lt;DirectorioDeTrabajoTeorico&gt;</w:t>
-            </w:r>
-          </w:p>
-        </w:tc>
-      </w:tr>
-      <w:tr>
-        <w:trPr>
-          <w:cantSplit w:val="0"/>
-          <w:tblHeader w:val="0"/>
-        </w:trPr>
-        <w:tc>
-          <w:tcPr>
-            <w:shd w:fill="auto" w:val="clear"/>
-            <w:tcMar>
-              <w:top w:w="100.0" w:type="dxa"/>
-              <w:left w:w="100.0" w:type="dxa"/>
-              <w:bottom w:w="100.0" w:type="dxa"/>
-              <w:right w:w="100.0" w:type="dxa"/>
-            </w:tcMar>
-            <w:vAlign w:val="top"/>
-          </w:tcPr>
-          <w:p>
-            <w:pPr>
-              <w:widowControl w:val="0"/>
-              <w:spacing w:line="240" w:lineRule="auto"/>
-              <w:rPr/>
-            </w:pPr>
-            <w:r>
-              <w:rPr>
-                <w:rtl w:val="0"/>
-              </w:rPr>
-              <w:t xml:space="preserve">Notas de clases</w:t>
-            </w:r>
-          </w:p>
-        </w:tc>
-        <w:tc>
-          <w:tcPr>
-            <w:shd w:fill="auto" w:val="clear"/>
-            <w:tcMar>
-              <w:top w:w="100.0" w:type="dxa"/>
-              <w:left w:w="100.0" w:type="dxa"/>
-              <w:bottom w:w="100.0" w:type="dxa"/>
-              <w:right w:w="100.0" w:type="dxa"/>
-            </w:tcMar>
-            <w:vAlign w:val="top"/>
-          </w:tcPr>
-          <w:p>
-            <w:pPr>
-              <w:widowControl w:val="0"/>
-              <w:spacing w:line="240" w:lineRule="auto"/>
-              <w:rPr/>
-            </w:pPr>
-            <w:r>
-              <w:rPr>
-                <w:rtl w:val="0"/>
-              </w:rPr>
-              <w:t xml:space="preserve">&lt;aaaa&gt;-&lt;mm&gt;-&lt;</w:t>
-            </w:r>
-            <w:r>
-              <w:rPr>
-                <w:rtl w:val="0"/>
-              </w:rPr>
-              <w:t xml:space="preserve">dd&gt;_&lt;</w:t>
-            </w:r>
-            <w:r>
-              <w:rPr>
-                <w:rtl w:val="0"/>
-              </w:rPr>
-              <w:t xml:space="preserve">Nombre&gt;.[jpg/txt/md/doc]</w:t>
-            </w:r>
-          </w:p>
-        </w:tc>
-        <w:tc>
-          <w:tcPr>
-            <w:shd w:fill="auto" w:val="clear"/>
-            <w:tcMar>
-              <w:top w:w="100.0" w:type="dxa"/>
-              <w:left w:w="100.0" w:type="dxa"/>
-              <w:bottom w:w="100.0" w:type="dxa"/>
-              <w:right w:w="100.0" w:type="dxa"/>
-            </w:tcMar>
-            <w:vAlign w:val="top"/>
-          </w:tcPr>
-          <w:p>
-            <w:pPr>
-              <w:widowControl w:val="0"/>
-              <w:spacing w:line="240" w:lineRule="auto"/>
-              <w:jc w:val="center"/>
-              <w:rPr/>
-            </w:pPr>
-            <w:r>
-              <w:rPr>
-                <w:rtl w:val="0"/>
-              </w:rPr>
-              <w:t xml:space="preserve">https://github.com/SantiLanda/Ingenieria_de_software_2021-Grupo_6/Material_clases/Notas</w:t>
-            </w:r>
-          </w:p>
-        </w:tc>
-      </w:tr>
-      <w:tr>
-        <w:trPr>
-          <w:cantSplit w:val="0"/>
-          <w:tblHeader w:val="0"/>
-        </w:trPr>
-        <w:tc>
-          <w:tcPr>
-            <w:shd w:fill="auto" w:val="clear"/>
-            <w:tcMar>
-              <w:top w:w="100.0" w:type="dxa"/>
-              <w:left w:w="100.0" w:type="dxa"/>
-              <w:bottom w:w="100.0" w:type="dxa"/>
-              <w:right w:w="100.0" w:type="dxa"/>
-            </w:tcMar>
-            <w:vAlign w:val="top"/>
-          </w:tcPr>
-          <w:p>
-            <w:pPr>
-              <w:widowControl w:val="0"/>
-              <w:spacing w:line="240" w:lineRule="auto"/>
-              <w:rPr/>
-            </w:pPr>
-            <w:r>
-              <w:rPr>
-                <w:rtl w:val="0"/>
-              </w:rPr>
-              <w:t xml:space="preserve">Presentaciones de clases</w:t>
-            </w:r>
-          </w:p>
-        </w:tc>
-        <w:tc>
-          <w:tcPr>
-            <w:shd w:fill="auto" w:val="clear"/>
-            <w:tcMar>
-              <w:top w:w="100.0" w:type="dxa"/>
-              <w:left w:w="100.0" w:type="dxa"/>
-              <w:bottom w:w="100.0" w:type="dxa"/>
-              <w:right w:w="100.0" w:type="dxa"/>
-            </w:tcMar>
-            <w:vAlign w:val="top"/>
-          </w:tcPr>
-          <w:p>
-            <w:pPr>
-              <w:widowControl w:val="0"/>
-              <w:spacing w:line="240" w:lineRule="auto"/>
-              <w:rPr/>
-            </w:pPr>
-            <w:r>
-              <w:rPr>
-                <w:rtl w:val="0"/>
-              </w:rPr>
-              <w:t xml:space="preserve">&lt;aaaa&gt;-&lt;mm&gt;-&lt;dd&gt;_&lt;Tema_abordado&gt;.pdf</w:t>
-            </w:r>
-          </w:p>
-        </w:tc>
-        <w:tc>
-          <w:tcPr>
-            <w:shd w:fill="auto" w:val="clear"/>
-            <w:tcMar>
-              <w:top w:w="100.0" w:type="dxa"/>
-              <w:left w:w="100.0" w:type="dxa"/>
-              <w:bottom w:w="100.0" w:type="dxa"/>
-              <w:right w:w="100.0" w:type="dxa"/>
-            </w:tcMar>
-            <w:vAlign w:val="top"/>
-          </w:tcPr>
-          <w:p>
-            <w:pPr>
-              <w:widowControl w:val="0"/>
-              <w:spacing w:line="240" w:lineRule="auto"/>
-              <w:jc w:val="center"/>
-              <w:rPr/>
-            </w:pPr>
-            <w:r>
-              <w:rPr>
-                <w:rtl w:val="0"/>
-              </w:rPr>
-              <w:t xml:space="preserve">https://github.com/SantiLanda/Ingenieria_de_software_2021-Grupo_6/Material_Clases/Presentaciones</w:t>
-            </w:r>
-          </w:p>
-        </w:tc>
-      </w:tr>
-    </w:tbl>
-    <w:p>
-      <w:pPr>
-        <w:jc w:val="both"/>
-        <w:rPr/>
-      </w:pPr>
-      <w:r>
-        <w:rPr>
-          <w:rtl w:val="0"/>
-        </w:rPr>
-      </w:r>
-    </w:p>
-    <w:tbl>
-      <w:tblPr>
-        <w:tblStyle w:val="Table5"/>
-        <w:tblW w:w="9866.0" w:type="dxa"/>
-        <w:jc w:val="left"/>
-        <w:tblInd w:w="100.0" w:type="pct"/>
-        <w:tblBorders>
-          <w:top w:color="000000" w:space="0" w:sz="8" w:val="single"/>
-          <w:left w:color="000000" w:space="0" w:sz="8" w:val="single"/>
-          <w:bottom w:color="000000" w:space="0" w:sz="8" w:val="single"/>
-          <w:right w:color="000000" w:space="0" w:sz="8" w:val="single"/>
-          <w:insideH w:color="000000" w:space="0" w:sz="8" w:val="single"/>
-          <w:insideV w:color="000000" w:space="0" w:sz="8" w:val="single"/>
-        </w:tblBorders>
-        <w:tblLayout w:type="fixed"/>
-        <w:tblLook w:val="0600"/>
-      </w:tblPr>
-      <w:tblGrid>
-        <w:gridCol w:w="4933"/>
-        <w:gridCol w:w="4933"/>
-        <w:tblGridChange w:id="0">
-          <w:tblGrid>
-            <w:gridCol w:w="4933"/>
-            <w:gridCol w:w="4933"/>
+            <w:gridCol w:w="3315"/>
+            <w:gridCol w:w="6525"/>
           </w:tblGrid>
         </w:tblGridChange>
       </w:tblGrid>
@@ -5607,7 +5613,7 @@
               <w:rPr>
                 <w:rtl w:val="0"/>
               </w:rPr>
-              <w:t xml:space="preserve">Es el nombre del directorio del trabajo práctico correspondiente</w:t>
+              <w:t xml:space="preserve">Es el nombre del directorio del trabajo teórico correspondiente</w:t>
             </w:r>
           </w:p>
         </w:tc>
@@ -5983,7 +5989,7 @@
               <w:rPr>
                 <w:rtl w:val="0"/>
               </w:rPr>
-              <w:t xml:space="preserve">n</w:t>
+              <w:t xml:space="preserve">&lt;n&gt;</w:t>
             </w:r>
           </w:p>
         </w:tc>
@@ -6052,7 +6058,7 @@
               <w:rPr>
                 <w:rtl w:val="0"/>
               </w:rPr>
-              <w:t xml:space="preserve">nn</w:t>
+              <w:t xml:space="preserve">&lt;nn&gt;</w:t>
             </w:r>
           </w:p>
         </w:tc>
@@ -6090,7 +6096,7 @@
               <w:rPr>
                 <w:rtl w:val="0"/>
               </w:rPr>
-              <w:t xml:space="preserve">Número del Grupo con 2 dígitos, como 02</w:t>
+              <w:t xml:space="preserve">Número del Grupo con 2 dígitos, cómo 02</w:t>
             </w:r>
           </w:p>
         </w:tc>
@@ -6121,12 +6127,19 @@
               <w:rPr>
                 <w:rtl w:val="0"/>
               </w:rPr>
+              <w:t xml:space="preserve">&lt;</w:t>
+            </w:r>
+            <w:r>
+              <w:rPr>
+                <w:rtl w:val="0"/>
+              </w:rPr>
               <w:t xml:space="preserve">Tema_abordado</w:t>
             </w:r>
             <w:r>
               <w:rPr>
                 <w:rtl w:val="0"/>
               </w:rPr>
+              <w:t xml:space="preserve">&gt;</w:t>
             </w:r>
           </w:p>
         </w:tc>

</xml_diff>